<commit_message>
Added new Activities and built more functionality onto the Python end
</commit_message>
<xml_diff>
--- a/Project Handbook/P Handbook Poster.docx
+++ b/Project Handbook/P Handbook Poster.docx
@@ -196,7 +196,23 @@
           <w:sz w:val="56"/>
           <w:szCs w:val="56"/>
         </w:rPr>
-        <w:t>(An IOT Project.)</w:t>
+        <w:t>(</w:t>
+      </w:r>
+      <w:r>
+        <w:rPr>
+          <w:color w:val="A8D08D" w:themeColor="accent6" w:themeTint="99"/>
+          <w:sz w:val="56"/>
+          <w:szCs w:val="56"/>
+        </w:rPr>
+        <w:t>The Garden Bot</w:t>
+      </w:r>
+      <w:r>
+        <w:rPr>
+          <w:color w:val="A8D08D" w:themeColor="accent6" w:themeTint="99"/>
+          <w:sz w:val="56"/>
+          <w:szCs w:val="56"/>
+        </w:rPr>
+        <w:t>.)</w:t>
       </w:r>
     </w:p>
     <w:p>
@@ -564,12 +580,6 @@
                                 <w:lang w:val="en-US"/>
                               </w:rPr>
                             </w:pPr>
-                            <w:r>
-                              <w:rPr>
-                                <w:lang w:val="en-US"/>
-                              </w:rPr>
-                              <w:t>AAAAAAAAAAAAAAAAAAAAAAAAAAAAAAAAAAAAAAAAAAAAAA</w:t>
-                            </w:r>
                           </w:p>
                         </w:txbxContent>
                       </wps:txbx>
@@ -599,12 +609,6 @@
                           <w:lang w:val="en-US"/>
                         </w:rPr>
                       </w:pPr>
-                      <w:r>
-                        <w:rPr>
-                          <w:lang w:val="en-US"/>
-                        </w:rPr>
-                        <w:t>AAAAAAAAAAAAAAAAAAAAAAAAAAAAAAAAAAAAAAAAAAAAAA</w:t>
-                      </w:r>
                     </w:p>
                   </w:txbxContent>
                 </v:textbox>

</xml_diff>